<commit_message>
added Documentation and User Guide
</commit_message>
<xml_diff>
--- a/Team Deliverable 4/RADV_Documentation and QuickStartGuide.docx
+++ b/Team Deliverable 4/RADV_Documentation and QuickStartGuide.docx
@@ -511,112 +511,65 @@
         </w:rPr>
         <w:fldChar w:fldCharType="separate"/>
       </w:r>
-      <w:bookmarkStart w:id="0" w:name="_GoBack"/>
-      <w:bookmarkEnd w:id="0"/>
-      <w:r>
-        <w:rPr>
-          <w:rStyle w:val="Hyperlink"/>
-          <w:noProof/>
-        </w:rPr>
-        <w:fldChar w:fldCharType="begin"/>
-      </w:r>
-      <w:r>
-        <w:rPr>
-          <w:rStyle w:val="Hyperlink"/>
-          <w:noProof/>
-        </w:rPr>
-        <w:instrText xml:space="preserve"> </w:instrText>
-      </w:r>
-      <w:r>
-        <w:rPr>
-          <w:noProof/>
-        </w:rPr>
-        <w:instrText>HYPERLINK \l "_Toc449263235"</w:instrText>
-      </w:r>
-      <w:r>
-        <w:rPr>
-          <w:rStyle w:val="Hyperlink"/>
-          <w:noProof/>
-        </w:rPr>
-        <w:instrText xml:space="preserve"> </w:instrText>
-      </w:r>
-      <w:r>
-        <w:rPr>
-          <w:rStyle w:val="Hyperlink"/>
-          <w:noProof/>
-        </w:rPr>
-      </w:r>
-      <w:r>
-        <w:rPr>
-          <w:rStyle w:val="Hyperlink"/>
-          <w:noProof/>
-        </w:rPr>
-        <w:fldChar w:fldCharType="separate"/>
-      </w:r>
-      <w:r>
-        <w:rPr>
-          <w:rStyle w:val="Hyperlink"/>
-          <w:rFonts w:eastAsia="Times New Roman"/>
-          <w:b/>
-          <w:noProof/>
-        </w:rPr>
-        <w:t>Statement of Goals</w:t>
-      </w:r>
-      <w:r>
-        <w:rPr>
-          <w:noProof/>
-          <w:webHidden/>
-        </w:rPr>
-        <w:tab/>
-      </w:r>
-      <w:r>
-        <w:rPr>
-          <w:noProof/>
-          <w:webHidden/>
-        </w:rPr>
-        <w:fldChar w:fldCharType="begin"/>
-      </w:r>
-      <w:r>
-        <w:rPr>
-          <w:noProof/>
-          <w:webHidden/>
-        </w:rPr>
-        <w:instrText xml:space="preserve"> PAGEREF _Toc449263235 \h </w:instrText>
-      </w:r>
-      <w:r>
-        <w:rPr>
-          <w:noProof/>
-          <w:webHidden/>
-        </w:rPr>
-      </w:r>
-      <w:r>
-        <w:rPr>
-          <w:noProof/>
-          <w:webHidden/>
-        </w:rPr>
-        <w:fldChar w:fldCharType="separate"/>
-      </w:r>
-      <w:r>
-        <w:rPr>
-          <w:noProof/>
-          <w:webHidden/>
-        </w:rPr>
-        <w:t>1</w:t>
-      </w:r>
-      <w:r>
-        <w:rPr>
-          <w:noProof/>
-          <w:webHidden/>
-        </w:rPr>
-        <w:fldChar w:fldCharType="end"/>
-      </w:r>
-      <w:r>
-        <w:rPr>
-          <w:rStyle w:val="Hyperlink"/>
-          <w:noProof/>
-        </w:rPr>
-        <w:fldChar w:fldCharType="end"/>
-      </w:r>
+      <w:hyperlink w:anchor="_Toc449263235" w:history="1">
+        <w:r>
+          <w:rPr>
+            <w:rStyle w:val="Hyperlink"/>
+            <w:rFonts w:eastAsia="Times New Roman"/>
+            <w:b/>
+            <w:noProof/>
+          </w:rPr>
+          <w:t>Statement of Goals</w:t>
+        </w:r>
+        <w:r>
+          <w:rPr>
+            <w:noProof/>
+            <w:webHidden/>
+          </w:rPr>
+          <w:tab/>
+        </w:r>
+        <w:r>
+          <w:rPr>
+            <w:noProof/>
+            <w:webHidden/>
+          </w:rPr>
+          <w:fldChar w:fldCharType="begin"/>
+        </w:r>
+        <w:r>
+          <w:rPr>
+            <w:noProof/>
+            <w:webHidden/>
+          </w:rPr>
+          <w:instrText xml:space="preserve"> PAGEREF _Toc449263235 \h </w:instrText>
+        </w:r>
+        <w:r>
+          <w:rPr>
+            <w:noProof/>
+            <w:webHidden/>
+          </w:rPr>
+        </w:r>
+        <w:r>
+          <w:rPr>
+            <w:noProof/>
+            <w:webHidden/>
+          </w:rPr>
+          <w:fldChar w:fldCharType="separate"/>
+        </w:r>
+        <w:r>
+          <w:rPr>
+            <w:noProof/>
+            <w:webHidden/>
+          </w:rPr>
+          <w:t>1</w:t>
+        </w:r>
+        <w:r>
+          <w:rPr>
+            <w:noProof/>
+            <w:webHidden/>
+          </w:rPr>
+          <w:fldChar w:fldCharType="end"/>
+        </w:r>
+      </w:hyperlink>
     </w:p>
     <w:p>
       <w:pPr>
@@ -2154,7 +2107,7 @@
           <w:color w:val="auto"/>
         </w:rPr>
       </w:pPr>
-      <w:bookmarkStart w:id="1" w:name="_Toc449263235"/>
+      <w:bookmarkStart w:id="0" w:name="_Toc449263235"/>
       <w:r>
         <w:rPr>
           <w:rFonts w:ascii="Times New Roman" w:eastAsia="Times New Roman" w:hAnsi="Times New Roman" w:cs="Times New Roman"/>
@@ -2164,7 +2117,7 @@
         <w:lastRenderedPageBreak/>
         <w:t>Statement of Goals</w:t>
       </w:r>
-      <w:bookmarkEnd w:id="1"/>
+      <w:bookmarkEnd w:id="0"/>
       <w:r>
         <w:rPr>
           <w:rFonts w:ascii="Times New Roman" w:eastAsia="Times New Roman" w:hAnsi="Times New Roman" w:cs="Times New Roman"/>
@@ -2304,7 +2257,7 @@
           <w:color w:val="auto"/>
         </w:rPr>
       </w:pPr>
-      <w:bookmarkStart w:id="2" w:name="_Toc449263236"/>
+      <w:bookmarkStart w:id="1" w:name="_Toc449263236"/>
       <w:r>
         <w:rPr>
           <w:rFonts w:ascii="Times New Roman" w:eastAsia="Times New Roman" w:hAnsi="Times New Roman" w:cs="Times New Roman"/>
@@ -2313,7 +2266,7 @@
         </w:rPr>
         <w:t>Background Information</w:t>
       </w:r>
-      <w:bookmarkEnd w:id="2"/>
+      <w:bookmarkEnd w:id="1"/>
     </w:p>
     <w:p>
       <w:r>
@@ -2352,11 +2305,9 @@
       <w:r>
         <w:t xml:space="preserve">American Health Lawyers </w:t>
       </w:r>
-      <w:proofErr w:type="gramStart"/>
-      <w:r>
-        <w:t>Association  recommends</w:t>
-      </w:r>
-      <w:proofErr w:type="gramEnd"/>
+      <w:r>
+        <w:t>Association recommends</w:t>
+      </w:r>
       <w:r>
         <w:t xml:space="preserve"> the following strategies</w:t>
       </w:r>
@@ -2433,6 +2384,9 @@
     </w:p>
     <w:p>
       <w:r>
+        <w:rPr>
+          <w:noProof/>
+        </w:rPr>
         <w:drawing>
           <wp:anchor distT="0" distB="0" distL="114300" distR="114300" simplePos="0" relativeHeight="251667456" behindDoc="1" locked="0" layoutInCell="1" allowOverlap="1" wp14:anchorId="759E5615" wp14:editId="332717AA">
             <wp:simplePos x="0" y="0"/>
@@ -2496,6 +2450,9 @@
         </w:drawing>
       </w:r>
       <w:r>
+        <w:rPr>
+          <w:noProof/>
+        </w:rPr>
         <w:drawing>
           <wp:inline distT="0" distB="0" distL="0" distR="0" wp14:anchorId="0F9970C2" wp14:editId="41C9F3D3">
             <wp:extent cx="2688336" cy="2404872"/>
@@ -2560,7 +2517,7 @@
           <w:color w:val="auto"/>
         </w:rPr>
       </w:pPr>
-      <w:bookmarkStart w:id="3" w:name="_Toc449263237"/>
+      <w:bookmarkStart w:id="2" w:name="_Toc449263237"/>
       <w:r>
         <w:rPr>
           <w:rFonts w:ascii="Times New Roman" w:eastAsia="Times New Roman" w:hAnsi="Times New Roman" w:cs="Times New Roman"/>
@@ -2569,7 +2526,7 @@
         </w:rPr>
         <w:t>Functional Description</w:t>
       </w:r>
-      <w:bookmarkEnd w:id="3"/>
+      <w:bookmarkEnd w:id="2"/>
     </w:p>
     <w:p>
       <w:pPr>
@@ -2597,7 +2554,7 @@
           <w:color w:val="auto"/>
         </w:rPr>
       </w:pPr>
-      <w:bookmarkStart w:id="4" w:name="_Toc449263238"/>
+      <w:bookmarkStart w:id="3" w:name="_Toc449263238"/>
       <w:r>
         <w:rPr>
           <w:rFonts w:ascii="Times New Roman" w:eastAsia="Times New Roman" w:hAnsi="Times New Roman" w:cs="Times New Roman"/>
@@ -2606,7 +2563,7 @@
         </w:rPr>
         <w:t>Future of the Application</w:t>
       </w:r>
-      <w:bookmarkEnd w:id="4"/>
+      <w:bookmarkEnd w:id="3"/>
     </w:p>
     <w:p>
       <w:r>
@@ -2638,7 +2595,7 @@
           <w:color w:val="auto"/>
         </w:rPr>
       </w:pPr>
-      <w:bookmarkStart w:id="5" w:name="_Toc449263239"/>
+      <w:bookmarkStart w:id="4" w:name="_Toc449263239"/>
       <w:r>
         <w:rPr>
           <w:rFonts w:ascii="Times New Roman" w:eastAsia="Times New Roman" w:hAnsi="Times New Roman" w:cs="Times New Roman"/>
@@ -2648,7 +2605,7 @@
         <w:lastRenderedPageBreak/>
         <w:t>System Architecture</w:t>
       </w:r>
-      <w:bookmarkEnd w:id="5"/>
+      <w:bookmarkEnd w:id="4"/>
     </w:p>
     <w:p>
       <w:pPr>
@@ -2717,7 +2674,7 @@
           <w:color w:val="auto"/>
         </w:rPr>
       </w:pPr>
-      <w:bookmarkStart w:id="6" w:name="_Toc449263240"/>
+      <w:bookmarkStart w:id="5" w:name="_Toc449263240"/>
       <w:r>
         <w:rPr>
           <w:rFonts w:ascii="Times New Roman" w:eastAsia="Times New Roman" w:hAnsi="Times New Roman" w:cs="Times New Roman"/>
@@ -2726,7 +2683,7 @@
         </w:rPr>
         <w:t>System Requirements</w:t>
       </w:r>
-      <w:bookmarkEnd w:id="6"/>
+      <w:bookmarkEnd w:id="5"/>
     </w:p>
     <w:p>
       <w:r>
@@ -2735,16 +2692,16 @@
       <w:r>
         <w:t xml:space="preserve">10, Linux Kernel 2.6.37 or more recent with internet browser more recent than </w:t>
       </w:r>
-      <w:commentRangeStart w:id="7"/>
+      <w:commentRangeStart w:id="6"/>
       <w:r>
         <w:t>2010</w:t>
       </w:r>
-      <w:commentRangeEnd w:id="7"/>
+      <w:commentRangeEnd w:id="6"/>
       <w:r>
         <w:rPr>
           <w:rStyle w:val="CommentReference"/>
         </w:rPr>
-        <w:commentReference w:id="7"/>
+        <w:commentReference w:id="6"/>
       </w:r>
       <w:r>
         <w:t>.</w:t>
@@ -2762,7 +2719,7 @@
           <w:color w:val="auto"/>
         </w:rPr>
       </w:pPr>
-      <w:bookmarkStart w:id="8" w:name="_Toc449263241"/>
+      <w:bookmarkStart w:id="7" w:name="_Toc449263241"/>
       <w:r>
         <w:rPr>
           <w:rFonts w:ascii="Times New Roman" w:eastAsia="Times New Roman" w:hAnsi="Times New Roman" w:cs="Times New Roman"/>
@@ -2771,7 +2728,7 @@
         </w:rPr>
         <w:t>User Interface</w:t>
       </w:r>
-      <w:bookmarkEnd w:id="8"/>
+      <w:bookmarkEnd w:id="7"/>
     </w:p>
     <w:p>
       <w:pPr>
@@ -2843,6 +2800,7 @@
         <w:rPr>
           <w:rFonts w:eastAsia="Times New Roman"/>
           <w:bCs/>
+          <w:noProof/>
           <w:szCs w:val="27"/>
         </w:rPr>
         <w:drawing>
@@ -2901,6 +2859,7 @@
         <w:rPr>
           <w:rFonts w:eastAsia="Times New Roman"/>
           <w:bCs/>
+          <w:noProof/>
           <w:szCs w:val="27"/>
         </w:rPr>
         <w:drawing>
@@ -2963,6 +2922,7 @@
         <w:rPr>
           <w:rFonts w:eastAsia="Times New Roman"/>
           <w:bCs/>
+          <w:noProof/>
           <w:szCs w:val="27"/>
         </w:rPr>
         <w:lastRenderedPageBreak/>
@@ -3022,6 +2982,7 @@
         <w:rPr>
           <w:rFonts w:eastAsia="Times New Roman"/>
           <w:bCs/>
+          <w:noProof/>
           <w:szCs w:val="27"/>
         </w:rPr>
         <w:drawing>
@@ -3084,6 +3045,7 @@
         <w:rPr>
           <w:rFonts w:eastAsia="Times New Roman"/>
           <w:bCs/>
+          <w:noProof/>
           <w:szCs w:val="27"/>
         </w:rPr>
         <w:drawing>
@@ -3140,7 +3102,7 @@
           <w:color w:val="auto"/>
         </w:rPr>
       </w:pPr>
-      <w:bookmarkStart w:id="9" w:name="_Toc449263242"/>
+      <w:bookmarkStart w:id="8" w:name="_Toc449263242"/>
       <w:r>
         <w:rPr>
           <w:rFonts w:ascii="Times New Roman" w:eastAsia="Times New Roman" w:hAnsi="Times New Roman" w:cs="Times New Roman"/>
@@ -3149,19 +3111,9 @@
         </w:rPr>
         <w:t>Acronyms &amp; Abbreviations</w:t>
       </w:r>
-      <w:bookmarkEnd w:id="9"/>
+      <w:bookmarkEnd w:id="8"/>
     </w:p>
     <w:p/>
-    <w:p>
-      <w:proofErr w:type="gramStart"/>
-      <w:r>
-        <w:t>EHR,FHIR</w:t>
-      </w:r>
-      <w:proofErr w:type="gramEnd"/>
-      <w:r>
-        <w:t>,HCC,SNOMED</w:t>
-      </w:r>
-    </w:p>
     <w:tbl>
       <w:tblPr>
         <w:tblStyle w:val="TableGrid"/>
@@ -3178,6 +3130,8 @@
             <w:tcW w:w="4675" w:type="dxa"/>
           </w:tcPr>
           <w:p>
+            <w:bookmarkStart w:id="9" w:name="_GoBack"/>
+            <w:bookmarkEnd w:id="9"/>
             <w:r>
               <w:t>EHR</w:t>
             </w:r>
@@ -3543,16 +3497,7 @@
         <w:t xml:space="preserve"> screen should display.</w:t>
       </w:r>
       <w:r>
-        <w:t xml:space="preserve"> </w:t>
-      </w:r>
-      <w:r>
-        <w:t>A user can search by patient name or by patient ID by selecting the appropriate radio button.</w:t>
-      </w:r>
-      <w:r>
-        <w:t xml:space="preserve"> </w:t>
-      </w:r>
-      <w:r>
-        <w:t>This user guide employs patient 4 for examples.</w:t>
+        <w:t xml:space="preserve"> A user can search by patient name or by patient ID by selecting the appropriate radio button. This user guide employs patient 4 for examples.</w:t>
       </w:r>
     </w:p>
     <w:p>
@@ -4426,13 +4371,7 @@
         <w:jc w:val="both"/>
       </w:pPr>
       <w:r>
-        <w:t>A new window should open allowing the user to se</w:t>
-      </w:r>
-      <w:r>
-        <w:t xml:space="preserve">lect corresponding SNOMED codes, the verification status which should be confirmed by default, </w:t>
-      </w:r>
-      <w:r>
-        <w:t>and to enter supporting reasons.</w:t>
+        <w:t>A new window should open allowing the user to select corresponding SNOMED codes, the verification status which should be confirmed by default, and to enter supporting reasons.</w:t>
       </w:r>
     </w:p>
     <w:p>
@@ -5368,6 +5307,11 @@
       </w:r>
     </w:p>
     <w:p>
+      <w:pPr>
+        <w:rPr>
+          <w:rStyle w:val="Hyperlink"/>
+        </w:rPr>
+      </w:pPr>
       <w:hyperlink r:id="rId52" w:history="1">
         <w:r>
           <w:rPr>
@@ -5376,10 +5320,86 @@
           <w:t>http://kff.org/health-reform/issue-brief/explaining-health-care-reform-risk-adjustment-reinsurance-and-risk-corridors/</w:t>
         </w:r>
       </w:hyperlink>
+    </w:p>
+    <w:p>
+      <w:pPr>
+        <w:rPr>
+          <w:rStyle w:val="Hyperlink"/>
+        </w:rPr>
+      </w:pPr>
+    </w:p>
+    <w:p>
+      <w:pPr>
+        <w:rPr>
+          <w:rStyle w:val="Hyperlink"/>
+          <w:color w:val="auto"/>
+          <w:u w:val="none"/>
+        </w:rPr>
+      </w:pPr>
+      <w:r>
+        <w:rPr>
+          <w:rStyle w:val="Hyperlink"/>
+          <w:color w:val="auto"/>
+          <w:u w:val="none"/>
+        </w:rPr>
+        <w:t xml:space="preserve">Images from </w:t>
+      </w:r>
+    </w:p>
+    <w:p>
+      <w:hyperlink r:id="rId53" w:history="1">
+        <w:r>
+          <w:rPr>
+            <w:rStyle w:val="Hyperlink"/>
+          </w:rPr>
+          <w:t>http://decompressionprosmarketing.com/blogs/decompression-pros/16891112-how-to-ask-for-referrals-from-medical-doctors</w:t>
+        </w:r>
+      </w:hyperlink>
+      <w:r>
+        <w:t xml:space="preserve"> </w:t>
+      </w:r>
+    </w:p>
+    <w:p>
+      <w:hyperlink r:id="rId54" w:history="1">
+        <w:r>
+          <w:rPr>
+            <w:rStyle w:val="Hyperlink"/>
+          </w:rPr>
+          <w:t>http://www.libertynursingagency.com/</w:t>
+        </w:r>
+      </w:hyperlink>
+      <w:r>
+        <w:t xml:space="preserve"> </w:t>
+      </w:r>
+    </w:p>
+    <w:p>
+      <w:hyperlink r:id="rId55" w:history="1">
+        <w:r>
+          <w:rPr>
+            <w:rStyle w:val="Hyperlink"/>
+          </w:rPr>
+          <w:t>http://allhealthcare.monster.com/training/articles/1822-5-steps-to-becoming-a-medical-assistant</w:t>
+        </w:r>
+      </w:hyperlink>
+      <w:r>
+        <w:t xml:space="preserve"> </w:t>
+      </w:r>
+    </w:p>
+    <w:p>
+      <w:hyperlink r:id="rId56" w:history="1">
+        <w:r>
+          <w:rPr>
+            <w:rStyle w:val="Hyperlink"/>
+          </w:rPr>
+          <w:t>http://greenfieldcc.3dcartstores.com/Medical-Coding-and-Billing_p_1058.html</w:t>
+        </w:r>
+      </w:hyperlink>
+      <w:r>
+        <w:t xml:space="preserve"> </w:t>
+      </w:r>
     </w:p>
     <w:p/>
     <w:sectPr>
-      <w:footerReference w:type="default" r:id="rId53"/>
+      <w:footerReference w:type="default" r:id="rId57"/>
       <w:pgSz w:w="12240" w:h="15840"/>
       <w:pgMar w:top="1440" w:right="1440" w:bottom="1440" w:left="1440" w:header="720" w:footer="720" w:gutter="0"/>
       <w:pgNumType w:start="1"/>
@@ -5392,7 +5412,7 @@
 
 <file path=word/comments.xml><?xml version="1.0" encoding="utf-8"?>
 <w:comments xmlns:wpc="http://schemas.microsoft.com/office/word/2010/wordprocessingCanvas" xmlns:cx="http://schemas.microsoft.com/office/drawing/2014/chartex" xmlns:mc="http://schemas.openxmlformats.org/markup-compatibility/2006" xmlns:o="urn:schemas-microsoft-com:office:office" xmlns:r="http://schemas.openxmlformats.org/officeDocument/2006/relationships" xmlns:m="http://schemas.openxmlformats.org/officeDocument/2006/math" xmlns:v="urn:schemas-microsoft-com:vml" xmlns:wp14="http://schemas.microsoft.com/office/word/2010/wordprocessingDrawing" xmlns:wp="http://schemas.openxmlformats.org/drawingml/2006/wordprocessingDrawing" xmlns:w10="urn:schemas-microsoft-com:office:word" xmlns:w="http://schemas.openxmlformats.org/wordprocessingml/2006/main" xmlns:w14="http://schemas.microsoft.com/office/word/2010/wordml" xmlns:w15="http://schemas.microsoft.com/office/word/2012/wordml" xmlns:w16se="http://schemas.microsoft.com/office/word/2015/wordml/symex" xmlns:wpg="http://schemas.microsoft.com/office/word/2010/wordprocessingGroup" xmlns:wpi="http://schemas.microsoft.com/office/word/2010/wordprocessingInk" xmlns:wne="http://schemas.microsoft.com/office/word/2006/wordml" xmlns:wps="http://schemas.microsoft.com/office/word/2010/wordprocessingShape" mc:Ignorable="w14 w15 w16se wp14">
-  <w:comment w:id="7" w:author="Tala Suidan" w:date="2016-04-24T10:04:00Z" w:initials="TS">
+  <w:comment w:id="6" w:author="Tala Suidan" w:date="2016-04-24T10:04:00Z" w:initials="TS">
     <w:p>
       <w:pPr>
         <w:pStyle w:val="CommentText"/>
@@ -5499,7 +5519,7 @@
           <w:rPr>
             <w:noProof/>
           </w:rPr>
-          <w:t>15</w:t>
+          <w:t>4</w:t>
         </w:r>
         <w:r>
           <w:rPr>
@@ -7973,7 +7993,7 @@
 </file>
 
 <file path=customXml/itemProps1.xml><?xml version="1.0" encoding="utf-8"?>
-<ds:datastoreItem xmlns:ds="http://schemas.openxmlformats.org/officeDocument/2006/customXml" ds:itemID="{55B838DA-2B27-4FDF-8F7E-765E3EE9AF01}">
+<ds:datastoreItem xmlns:ds="http://schemas.openxmlformats.org/officeDocument/2006/customXml" ds:itemID="{4B55AED7-E0FF-45C7-B586-9BFDEC3F548F}">
   <ds:schemaRefs>
     <ds:schemaRef ds:uri="http://schemas.openxmlformats.org/officeDocument/2006/bibliography"/>
   </ds:schemaRefs>

</xml_diff>